<commit_message>
feature: update the database name and column employee table [ASC-282]
</commit_message>
<xml_diff>
--- a/app/static/templates/Employee_template.docx
+++ b/app/static/templates/Employee_template.docx
@@ -2902,6 +2902,123 @@
     </w:p>
     <w:p>
       <w:pPr>
+        <w:shd w:val="clear" w:color="auto" w:fill="FFFFFF" w:themeFill="background1"/>
+        <w:spacing w:after="0"/>
+        <w:rPr>
+          <w:rFonts w:ascii="Times New Roman" w:hAnsi="Times New Roman"/>
+          <w:bCs/>
+          <w:lang w:bidi="he-IL"/>
+        </w:rPr>
+      </w:pPr>
+      <w:r>
+        <w:rPr>
+          <w:rFonts w:ascii="Times New Roman" w:hAnsi="Times New Roman"/>
+          <w:bCs/>
+          <w:sz w:val="24"/>
+          <w:szCs w:val="24"/>
+          <w:lang w:val="en-US" w:bidi="he-IL"/>
+        </w:rPr>
+        <w:t>Name:</w:t>
+      </w:r>
+      <w:r>
+        <w:rPr>
+          <w:rFonts w:ascii="Times New Roman" w:hAnsi="Times New Roman"/>
+          <w:bCs/>
+          <w:sz w:val="24"/>
+          <w:szCs w:val="24"/>
+          <w:lang w:val="en-US" w:bidi="he-IL"/>
+        </w:rPr>
+        <w:tab/>
+      </w:r>
+      <w:r>
+        <w:rPr>
+          <w:rFonts w:ascii="Times New Roman" w:hAnsi="Times New Roman"/>
+          <w:bCs/>
+          <w:sz w:val="24"/>
+          <w:szCs w:val="24"/>
+          <w:lang w:val="en-US" w:bidi="he-IL"/>
+        </w:rPr>
+        <w:tab/>
+      </w:r>
+      <w:r>
+        <w:rPr>
+          <w:rFonts w:ascii="Times New Roman" w:hAnsi="Times New Roman"/>
+          <w:bCs/>
+          <w:lang w:bidi="he-IL"/>
+        </w:rPr>
+        <w:t>{{representative_name}}</w:t>
+      </w:r>
+      <w:r>
+        <w:rPr>
+          <w:rFonts w:ascii="Times New Roman" w:hAnsi="Times New Roman"/>
+          <w:bCs/>
+          <w:sz w:val="24"/>
+          <w:szCs w:val="24"/>
+          <w:lang w:val="en-US" w:bidi="he-IL"/>
+        </w:rPr>
+        <w:t xml:space="preserve">   </w:t>
+      </w:r>
+      <w:r>
+        <w:rPr>
+          <w:rFonts w:ascii="Times New Roman" w:hAnsi="Times New Roman"/>
+          <w:bCs/>
+          <w:sz w:val="24"/>
+          <w:szCs w:val="24"/>
+          <w:lang w:val="en-US" w:bidi="he-IL"/>
+        </w:rPr>
+        <w:t xml:space="preserve">    </w:t>
+      </w:r>
+      <w:r>
+        <w:rPr>
+          <w:rFonts w:ascii="Times New Roman" w:hAnsi="Times New Roman"/>
+          <w:bCs/>
+          <w:sz w:val="24"/>
+          <w:szCs w:val="24"/>
+          <w:lang w:val="en-US" w:bidi="he-IL"/>
+        </w:rPr>
+        <w:t xml:space="preserve">  </w:t>
+      </w:r>
+      <w:r>
+        <w:rPr>
+          <w:rFonts w:ascii="Times New Roman" w:hAnsi="Times New Roman"/>
+          <w:bCs/>
+          <w:sz w:val="24"/>
+          <w:szCs w:val="24"/>
+          <w:lang w:val="en-US" w:bidi="he-IL"/>
+        </w:rPr>
+        <w:tab/>
+      </w:r>
+      <w:r>
+        <w:rPr>
+          <w:rFonts w:ascii="Times New Roman" w:hAnsi="Times New Roman"/>
+          <w:bCs/>
+          <w:sz w:val="24"/>
+          <w:szCs w:val="24"/>
+          <w:lang w:val="en-US" w:bidi="he-IL"/>
+        </w:rPr>
+        <w:tab/>
+      </w:r>
+      <w:r>
+        <w:rPr>
+          <w:rFonts w:ascii="Times New Roman" w:hAnsi="Times New Roman"/>
+          <w:bCs/>
+          <w:sz w:val="24"/>
+          <w:szCs w:val="24"/>
+          <w:lang w:val="en-US" w:bidi="he-IL"/>
+        </w:rPr>
+        <w:tab/>
+      </w:r>
+      <w:r>
+        <w:rPr>
+          <w:rFonts w:ascii="Times New Roman" w:hAnsi="Times New Roman"/>
+          <w:bCs/>
+          <w:lang w:bidi="he-IL"/>
+        </w:rPr>
+        <w:t>{{employee_name}}</w:t>
+      </w:r>
+    </w:p>
+    <w:p>
+      <w:pPr>
         <w:spacing w:after="0"/>
         <w:ind w:left="1440" w:hanging="1440"/>
         <w:rPr>
@@ -2920,57 +3037,7 @@
           <w:szCs w:val="24"/>
           <w:lang w:val="en-US" w:bidi="he-IL"/>
         </w:rPr>
-        <w:t>Name:</w:t>
-      </w:r>
-      <w:r>
-        <w:rPr>
-          <w:rFonts w:ascii="Times New Roman" w:hAnsi="Times New Roman"/>
-          <w:bCs/>
-          <w:sz w:val="24"/>
-          <w:szCs w:val="24"/>
-          <w:lang w:val="en-US" w:bidi="he-IL"/>
-        </w:rPr>
-        <w:tab/>
-      </w:r>
-      <w:r>
-        <w:rPr>
-          <w:rFonts w:ascii="Times New Roman" w:hAnsi="Times New Roman"/>
-          <w:bCs/>
-          <w:sz w:val="24"/>
-          <w:szCs w:val="24"/>
-          <w:lang w:bidi="he-IL"/>
-        </w:rPr>
-        <w:t>{{employer_signature_name}}</w:t>
-      </w:r>
-      <w:r>
-        <w:rPr>
-          <w:rFonts w:ascii="Times New Roman" w:hAnsi="Times New Roman"/>
-          <w:bCs/>
-          <w:sz w:val="24"/>
-          <w:szCs w:val="24"/>
-          <w:lang w:val="en-US" w:bidi="he-IL"/>
-        </w:rPr>
-        <w:t xml:space="preserve">   </w:t>
-      </w:r>
-      <w:r>
-        <w:rPr>
-          <w:rFonts w:ascii="Times New Roman" w:hAnsi="Times New Roman"/>
-          <w:bCs/>
-          <w:sz w:val="24"/>
-          <w:szCs w:val="24"/>
-          <w:lang w:val="en-US" w:bidi="he-IL"/>
-        </w:rPr>
-        <w:t xml:space="preserve">    </w:t>
-      </w:r>
-      <w:r>
-        <w:rPr>
-          <w:rFonts w:ascii="Times New Roman" w:hAnsi="Times New Roman"/>
-          <w:bCs/>
-          <w:sz w:val="24"/>
-          <w:szCs w:val="24"/>
-          <w:lang w:val="en-US" w:bidi="he-IL"/>
-        </w:rPr>
-        <w:t xml:space="preserve">         </w:t>
+        <w:t xml:space="preserve">       </w:t>
       </w:r>
       <w:r>
         <w:rPr>
@@ -2991,26 +3058,6 @@
           <w:lang w:val="en-US" w:bidi="he-IL"/>
         </w:rPr>
         <w:t xml:space="preserve">     </w:t>
-      </w:r>
-      <w:r>
-        <w:rPr>
-          <w:rFonts w:ascii="Times New Roman" w:hAnsi="Times New Roman"/>
-          <w:bCs/>
-          <w:sz w:val="24"/>
-          <w:szCs w:val="24"/>
-          <w:lang w:bidi="he-IL"/>
-        </w:rPr>
-        <w:t>{{employee_signature_name}}</w:t>
-      </w:r>
-      <w:r>
-        <w:rPr>
-          <w:rFonts w:ascii="Times New Roman" w:hAnsi="Times New Roman"/>
-          <w:bCs/>
-          <w:sz w:val="24"/>
-          <w:szCs w:val="24"/>
-          <w:lang w:bidi="he-IL"/>
-        </w:rPr>
-        <w:br/>
       </w:r>
       <w:r>
         <w:rPr>
@@ -3144,15 +3191,15 @@
           <w:szCs w:val="24"/>
           <w:lang w:bidi="he-IL"/>
         </w:rPr>
-        <w:t>{{employer_signature_date}}</w:t>
-      </w:r>
-      <w:r>
-        <w:rPr>
-          <w:rFonts w:ascii="Times New Roman" w:hAnsi="Times New Roman"/>
-          <w:bCs/>
-          <w:sz w:val="24"/>
-          <w:szCs w:val="24"/>
-          <w:lang w:val="en-US" w:bidi="he-IL"/>
+        <w:t>{{start_date}}</w:t>
+      </w:r>
+      <w:r>
+        <w:rPr>
+          <w:rFonts w:ascii="Times New Roman" w:hAnsi="Times New Roman"/>
+          <w:bCs/>
+          <w:sz w:val="24"/>
+          <w:szCs w:val="24"/>
+          <w:lang w:bidi="he-IL"/>
         </w:rPr>
         <w:tab/>
       </w:r>
@@ -3162,29 +3209,39 @@
           <w:bCs/>
           <w:sz w:val="24"/>
           <w:szCs w:val="24"/>
-          <w:lang w:val="en-US" w:bidi="he-IL"/>
-        </w:rPr>
-        <w:t xml:space="preserve"> </w:t>
-      </w:r>
-      <w:r>
-        <w:rPr>
-          <w:rFonts w:ascii="Times New Roman" w:hAnsi="Times New Roman"/>
-          <w:bCs/>
-          <w:sz w:val="24"/>
-          <w:szCs w:val="24"/>
-          <w:lang w:val="en-US" w:bidi="he-IL"/>
-        </w:rPr>
-        <w:t xml:space="preserve">                    </w:t>
-      </w:r>
-      <w:r>
-        <w:rPr>
-          <w:rFonts w:ascii="Times New Roman" w:hAnsi="Times New Roman"/>
-          <w:bCs/>
-          <w:sz w:val="24"/>
-          <w:szCs w:val="24"/>
           <w:lang w:bidi="he-IL"/>
         </w:rPr>
-        <w:t>{{employee_signature_date}}</w:t>
+        <w:tab/>
+      </w:r>
+      <w:r>
+        <w:rPr>
+          <w:rFonts w:ascii="Times New Roman" w:hAnsi="Times New Roman"/>
+          <w:bCs/>
+          <w:sz w:val="24"/>
+          <w:szCs w:val="24"/>
+          <w:lang w:bidi="he-IL"/>
+        </w:rPr>
+        <w:tab/>
+      </w:r>
+      <w:r>
+        <w:rPr>
+          <w:rFonts w:ascii="Times New Roman" w:hAnsi="Times New Roman"/>
+          <w:bCs/>
+          <w:sz w:val="24"/>
+          <w:szCs w:val="24"/>
+          <w:lang w:bidi="he-IL"/>
+        </w:rPr>
+        <w:tab/>
+      </w:r>
+      <w:r>
+        <w:rPr>
+          <w:rFonts w:ascii="Times New Roman" w:hAnsi="Times New Roman"/>
+          <w:bCs/>
+          <w:sz w:val="24"/>
+          <w:szCs w:val="24"/>
+          <w:lang w:bidi="he-IL"/>
+        </w:rPr>
+        <w:t>{{start_date}}</w:t>
       </w:r>
     </w:p>
     <w:bookmarkEnd w:id="0"/>
@@ -7585,7 +7642,7 @@
   <w:style w:type="paragraph" w:default="1" w:styleId="Normal">
     <w:name w:val="Normal"/>
     <w:qFormat/>
-    <w:rsid w:val="00535730"/>
+    <w:rsid w:val="00A74F1B"/>
     <w:pPr>
       <w:spacing w:after="120"/>
     </w:pPr>

</xml_diff>

<commit_message>
feature: add the project structure [ASC-283]
</commit_message>
<xml_diff>
--- a/app/static/templates/Employee_template.docx
+++ b/app/static/templates/Employee_template.docx
@@ -3191,7 +3191,7 @@
           <w:szCs w:val="24"/>
           <w:lang w:bidi="he-IL"/>
         </w:rPr>
-        <w:t>{{start_date}}</w:t>
+        <w:t>{{</w:t>
       </w:r>
       <w:r>
         <w:rPr>
@@ -3201,6 +3201,26 @@
           <w:szCs w:val="24"/>
           <w:lang w:bidi="he-IL"/>
         </w:rPr>
+        <w:t>employer_sign_d</w:t>
+      </w:r>
+      <w:r>
+        <w:rPr>
+          <w:rFonts w:ascii="Times New Roman" w:hAnsi="Times New Roman"/>
+          <w:bCs/>
+          <w:sz w:val="24"/>
+          <w:szCs w:val="24"/>
+          <w:lang w:bidi="he-IL"/>
+        </w:rPr>
+        <w:t>}}</w:t>
+      </w:r>
+      <w:r>
+        <w:rPr>
+          <w:rFonts w:ascii="Times New Roman" w:hAnsi="Times New Roman"/>
+          <w:bCs/>
+          <w:sz w:val="24"/>
+          <w:szCs w:val="24"/>
+          <w:lang w:bidi="he-IL"/>
+        </w:rPr>
         <w:tab/>
       </w:r>
       <w:r>
@@ -3241,7 +3261,57 @@
           <w:szCs w:val="24"/>
           <w:lang w:bidi="he-IL"/>
         </w:rPr>
-        <w:t>{{start_date}}</w:t>
+        <w:t>{{</w:t>
+      </w:r>
+      <w:r>
+        <w:rPr>
+          <w:rFonts w:ascii="Times New Roman" w:hAnsi="Times New Roman"/>
+          <w:bCs/>
+          <w:sz w:val="24"/>
+          <w:szCs w:val="24"/>
+          <w:lang w:bidi="he-IL"/>
+        </w:rPr>
+        <w:t xml:space="preserve"> </w:t>
+      </w:r>
+      <w:r>
+        <w:rPr>
+          <w:rFonts w:ascii="Times New Roman" w:hAnsi="Times New Roman"/>
+          <w:bCs/>
+          <w:sz w:val="24"/>
+          <w:szCs w:val="24"/>
+          <w:lang w:bidi="he-IL"/>
+        </w:rPr>
+        <w:t>employe</w:t>
+      </w:r>
+      <w:r>
+        <w:rPr>
+          <w:rFonts w:ascii="Times New Roman" w:hAnsi="Times New Roman"/>
+          <w:bCs/>
+          <w:sz w:val="24"/>
+          <w:szCs w:val="24"/>
+          <w:lang w:bidi="he-IL"/>
+        </w:rPr>
+        <w:t>e</w:t>
+      </w:r>
+      <w:r>
+        <w:rPr>
+          <w:rFonts w:ascii="Times New Roman" w:hAnsi="Times New Roman"/>
+          <w:bCs/>
+          <w:sz w:val="24"/>
+          <w:szCs w:val="24"/>
+          <w:lang w:bidi="he-IL"/>
+        </w:rPr>
+        <w:t>_sign_d</w:t>
+      </w:r>
+      <w:r>
+        <w:rPr>
+          <w:rFonts w:ascii="Times New Roman" w:hAnsi="Times New Roman"/>
+          <w:bCs/>
+          <w:sz w:val="24"/>
+          <w:szCs w:val="24"/>
+          <w:lang w:bidi="he-IL"/>
+        </w:rPr>
+        <w:t>}}</w:t>
       </w:r>
     </w:p>
     <w:bookmarkEnd w:id="0"/>

</xml_diff>

<commit_message>
feature: update the template file docx template employee contract list [ASC-284]
</commit_message>
<xml_diff>
--- a/app/static/templates/Employee_template.docx
+++ b/app/static/templates/Employee_template.docx
@@ -3191,7 +3191,7 @@
           <w:szCs w:val="24"/>
           <w:lang w:bidi="he-IL"/>
         </w:rPr>
-        <w:t>{{</w:t>
+        <w:t>{{start_date}}</w:t>
       </w:r>
       <w:r>
         <w:rPr>
@@ -3201,7 +3201,7 @@
           <w:szCs w:val="24"/>
           <w:lang w:bidi="he-IL"/>
         </w:rPr>
-        <w:t>employer_sign_d</w:t>
+        <w:tab/>
       </w:r>
       <w:r>
         <w:rPr>
@@ -3211,7 +3211,7 @@
           <w:szCs w:val="24"/>
           <w:lang w:bidi="he-IL"/>
         </w:rPr>
-        <w:t>}}</w:t>
+        <w:tab/>
       </w:r>
       <w:r>
         <w:rPr>
@@ -3241,77 +3241,7 @@
           <w:szCs w:val="24"/>
           <w:lang w:bidi="he-IL"/>
         </w:rPr>
-        <w:tab/>
-      </w:r>
-      <w:r>
-        <w:rPr>
-          <w:rFonts w:ascii="Times New Roman" w:hAnsi="Times New Roman"/>
-          <w:bCs/>
-          <w:sz w:val="24"/>
-          <w:szCs w:val="24"/>
-          <w:lang w:bidi="he-IL"/>
-        </w:rPr>
-        <w:tab/>
-      </w:r>
-      <w:r>
-        <w:rPr>
-          <w:rFonts w:ascii="Times New Roman" w:hAnsi="Times New Roman"/>
-          <w:bCs/>
-          <w:sz w:val="24"/>
-          <w:szCs w:val="24"/>
-          <w:lang w:bidi="he-IL"/>
-        </w:rPr>
-        <w:t>{{</w:t>
-      </w:r>
-      <w:r>
-        <w:rPr>
-          <w:rFonts w:ascii="Times New Roman" w:hAnsi="Times New Roman"/>
-          <w:bCs/>
-          <w:sz w:val="24"/>
-          <w:szCs w:val="24"/>
-          <w:lang w:bidi="he-IL"/>
-        </w:rPr>
-        <w:t xml:space="preserve"> </w:t>
-      </w:r>
-      <w:r>
-        <w:rPr>
-          <w:rFonts w:ascii="Times New Roman" w:hAnsi="Times New Roman"/>
-          <w:bCs/>
-          <w:sz w:val="24"/>
-          <w:szCs w:val="24"/>
-          <w:lang w:bidi="he-IL"/>
-        </w:rPr>
-        <w:t>employe</w:t>
-      </w:r>
-      <w:r>
-        <w:rPr>
-          <w:rFonts w:ascii="Times New Roman" w:hAnsi="Times New Roman"/>
-          <w:bCs/>
-          <w:sz w:val="24"/>
-          <w:szCs w:val="24"/>
-          <w:lang w:bidi="he-IL"/>
-        </w:rPr>
-        <w:t>e</w:t>
-      </w:r>
-      <w:r>
-        <w:rPr>
-          <w:rFonts w:ascii="Times New Roman" w:hAnsi="Times New Roman"/>
-          <w:bCs/>
-          <w:sz w:val="24"/>
-          <w:szCs w:val="24"/>
-          <w:lang w:bidi="he-IL"/>
-        </w:rPr>
-        <w:t>_sign_d</w:t>
-      </w:r>
-      <w:r>
-        <w:rPr>
-          <w:rFonts w:ascii="Times New Roman" w:hAnsi="Times New Roman"/>
-          <w:bCs/>
-          <w:sz w:val="24"/>
-          <w:szCs w:val="24"/>
-          <w:lang w:bidi="he-IL"/>
-        </w:rPr>
-        <w:t>}}</w:t>
+        <w:t>{{start_date}}</w:t>
       </w:r>
     </w:p>
     <w:bookmarkEnd w:id="0"/>
@@ -10402,6 +10332,25 @@
 </file>
 
 <file path=customXml/item1.xml><?xml version="1.0" encoding="utf-8"?>
+<?mso-contentType ?>
+<FormTemplates xmlns="http://schemas.microsoft.com/sharepoint/v3/contenttype/forms">
+  <Display>DocumentLibraryForm</Display>
+  <Edit>DocumentLibraryForm</Edit>
+  <New>DocumentLibraryForm</New>
+</FormTemplates>
+</file>
+
+<file path=customXml/item2.xml><?xml version="1.0" encoding="utf-8"?>
+<LongProperties xmlns="http://schemas.microsoft.com/office/2006/metadata/longProperties"/>
+</file>
+
+<file path=customXml/item3.xml><?xml version="1.0" encoding="utf-8"?>
+<p:properties xmlns:p="http://schemas.microsoft.com/office/2006/metadata/properties" xmlns:xsi="http://www.w3.org/2001/XMLSchema-instance" xmlns:pc="http://schemas.microsoft.com/office/infopath/2007/PartnerControls">
+  <documentManagement/>
+</p:properties>
+</file>
+
+<file path=customXml/item4.xml><?xml version="1.0" encoding="utf-8"?>
 <ct:contentTypeSchema xmlns:ct="http://schemas.microsoft.com/office/2006/metadata/contentType" xmlns:ma="http://schemas.microsoft.com/office/2006/metadata/properties/metaAttributes" ct:_="" ma:_="" ma:contentTypeName="Document" ma:contentTypeID="0x010100C58144DAA63DD8479E78EE68029AFD13" ma:contentTypeVersion="0" ma:contentTypeDescription="Create a new document." ma:contentTypeScope="" ma:versionID="17578736da139a99f7cb6787f3ddbdeb">
   <xsd:schema xmlns:xsd="http://www.w3.org/2001/XMLSchema" xmlns:xs="http://www.w3.org/2001/XMLSchema" xmlns:p="http://schemas.microsoft.com/office/2006/metadata/properties" targetNamespace="http://schemas.microsoft.com/office/2006/metadata/properties" ma:root="true" ma:fieldsID="0967b7be50301903c78f9c39c6fd9af8">
     <xsd:element name="properties">
@@ -10515,30 +10464,36 @@
 </ct:contentTypeSchema>
 </file>
 
-<file path=customXml/item2.xml><?xml version="1.0" encoding="utf-8"?>
-<p:properties xmlns:p="http://schemas.microsoft.com/office/2006/metadata/properties" xmlns:xsi="http://www.w3.org/2001/XMLSchema-instance" xmlns:pc="http://schemas.microsoft.com/office/infopath/2007/PartnerControls">
-  <documentManagement/>
-</p:properties>
-</file>
-
-<file path=customXml/item3.xml><?xml version="1.0" encoding="utf-8"?>
-<LongProperties xmlns="http://schemas.microsoft.com/office/2006/metadata/longProperties"/>
-</file>
-
-<file path=customXml/item4.xml><?xml version="1.0" encoding="utf-8"?>
-<?mso-contentType ?>
-<FormTemplates xmlns="http://schemas.microsoft.com/sharepoint/v3/contenttype/forms">
-  <Display>DocumentLibraryForm</Display>
-  <Edit>DocumentLibraryForm</Edit>
-  <New>DocumentLibraryForm</New>
-</FormTemplates>
-</file>
-
 <file path=customXml/item5.xml><?xml version="1.0" encoding="utf-8"?>
 <b:Sources xmlns:b="http://schemas.openxmlformats.org/officeDocument/2006/bibliography" xmlns="http://schemas.openxmlformats.org/officeDocument/2006/bibliography" SelectedStyle="\APA.XSL" StyleName="APA"/>
 </file>
 
 <file path=customXml/itemProps1.xml><?xml version="1.0" encoding="utf-8"?>
+<ds:datastoreItem xmlns:ds="http://schemas.openxmlformats.org/officeDocument/2006/customXml" ds:itemID="{7CB6D177-5772-47F9-A65F-14E8F0F831AD}">
+  <ds:schemaRefs>
+    <ds:schemaRef ds:uri="http://schemas.microsoft.com/sharepoint/v3/contenttype/forms"/>
+  </ds:schemaRefs>
+</ds:datastoreItem>
+</file>
+
+<file path=customXml/itemProps2.xml><?xml version="1.0" encoding="utf-8"?>
+<ds:datastoreItem xmlns:ds="http://schemas.openxmlformats.org/officeDocument/2006/customXml" ds:itemID="{DCC1282B-B802-45BE-80CE-75EFCF2E9A13}">
+  <ds:schemaRefs>
+    <ds:schemaRef ds:uri="http://schemas.microsoft.com/office/2006/metadata/longProperties"/>
+  </ds:schemaRefs>
+</ds:datastoreItem>
+</file>
+
+<file path=customXml/itemProps3.xml><?xml version="1.0" encoding="utf-8"?>
+<ds:datastoreItem xmlns:ds="http://schemas.openxmlformats.org/officeDocument/2006/customXml" ds:itemID="{58B23889-8CDB-4960-8629-C4A227948FC8}">
+  <ds:schemaRefs>
+    <ds:schemaRef ds:uri="http://schemas.microsoft.com/office/2006/metadata/properties"/>
+    <ds:schemaRef ds:uri="http://schemas.microsoft.com/office/infopath/2007/PartnerControls"/>
+  </ds:schemaRefs>
+</ds:datastoreItem>
+</file>
+
+<file path=customXml/itemProps4.xml><?xml version="1.0" encoding="utf-8"?>
 <ds:datastoreItem xmlns:ds="http://schemas.openxmlformats.org/officeDocument/2006/customXml" ds:itemID="{1891646A-48FE-45B0-AC32-7BCD9600DC21}">
   <ds:schemaRefs>
     <ds:schemaRef ds:uri="http://schemas.microsoft.com/office/2006/metadata/contentType"/>
@@ -10554,31 +10509,6 @@
 </ds:datastoreItem>
 </file>
 
-<file path=customXml/itemProps2.xml><?xml version="1.0" encoding="utf-8"?>
-<ds:datastoreItem xmlns:ds="http://schemas.openxmlformats.org/officeDocument/2006/customXml" ds:itemID="{58B23889-8CDB-4960-8629-C4A227948FC8}">
-  <ds:schemaRefs>
-    <ds:schemaRef ds:uri="http://schemas.microsoft.com/office/2006/metadata/properties"/>
-    <ds:schemaRef ds:uri="http://schemas.microsoft.com/office/infopath/2007/PartnerControls"/>
-  </ds:schemaRefs>
-</ds:datastoreItem>
-</file>
-
-<file path=customXml/itemProps3.xml><?xml version="1.0" encoding="utf-8"?>
-<ds:datastoreItem xmlns:ds="http://schemas.openxmlformats.org/officeDocument/2006/customXml" ds:itemID="{DCC1282B-B802-45BE-80CE-75EFCF2E9A13}">
-  <ds:schemaRefs>
-    <ds:schemaRef ds:uri="http://schemas.microsoft.com/office/2006/metadata/longProperties"/>
-  </ds:schemaRefs>
-</ds:datastoreItem>
-</file>
-
-<file path=customXml/itemProps4.xml><?xml version="1.0" encoding="utf-8"?>
-<ds:datastoreItem xmlns:ds="http://schemas.openxmlformats.org/officeDocument/2006/customXml" ds:itemID="{7CB6D177-5772-47F9-A65F-14E8F0F831AD}">
-  <ds:schemaRefs>
-    <ds:schemaRef ds:uri="http://schemas.microsoft.com/sharepoint/v3/contenttype/forms"/>
-  </ds:schemaRefs>
-</ds:datastoreItem>
-</file>
-
 <file path=customXml/itemProps5.xml><?xml version="1.0" encoding="utf-8"?>
 <ds:datastoreItem xmlns:ds="http://schemas.openxmlformats.org/officeDocument/2006/customXml" ds:itemID="{46B8C007-83C7-4E38-997A-8310FBED63D7}">
   <ds:schemaRefs>

</xml_diff>

<commit_message>
feature: udpate the template select date signature and format the template docx file [ASC291]
</commit_message>
<xml_diff>
--- a/app/static/templates/Employee_template.docx
+++ b/app/static/templates/Employee_template.docx
@@ -3191,7 +3191,7 @@
           <w:szCs w:val="24"/>
           <w:lang w:bidi="he-IL"/>
         </w:rPr>
-        <w:t>{{start_date}}</w:t>
+        <w:t>{{</w:t>
       </w:r>
       <w:r>
         <w:rPr>
@@ -3201,6 +3201,46 @@
           <w:szCs w:val="24"/>
           <w:lang w:bidi="he-IL"/>
         </w:rPr>
+        <w:t>employe</w:t>
+      </w:r>
+      <w:r>
+        <w:rPr>
+          <w:rFonts w:ascii="Times New Roman" w:hAnsi="Times New Roman"/>
+          <w:bCs/>
+          <w:sz w:val="24"/>
+          <w:szCs w:val="24"/>
+          <w:lang w:bidi="he-IL"/>
+        </w:rPr>
+        <w:t>r</w:t>
+      </w:r>
+      <w:r>
+        <w:rPr>
+          <w:rFonts w:ascii="Times New Roman" w:hAnsi="Times New Roman"/>
+          <w:bCs/>
+          <w:sz w:val="24"/>
+          <w:szCs w:val="24"/>
+          <w:lang w:bidi="he-IL"/>
+        </w:rPr>
+        <w:t>_signature_date</w:t>
+      </w:r>
+      <w:r>
+        <w:rPr>
+          <w:rFonts w:ascii="Times New Roman" w:hAnsi="Times New Roman"/>
+          <w:bCs/>
+          <w:sz w:val="24"/>
+          <w:szCs w:val="24"/>
+          <w:lang w:bidi="he-IL"/>
+        </w:rPr>
+        <w:t>}}</w:t>
+      </w:r>
+      <w:r>
+        <w:rPr>
+          <w:rFonts w:ascii="Times New Roman" w:hAnsi="Times New Roman"/>
+          <w:bCs/>
+          <w:sz w:val="24"/>
+          <w:szCs w:val="24"/>
+          <w:lang w:bidi="he-IL"/>
+        </w:rPr>
         <w:tab/>
       </w:r>
       <w:r>
@@ -3241,7 +3281,27 @@
           <w:szCs w:val="24"/>
           <w:lang w:bidi="he-IL"/>
         </w:rPr>
-        <w:t>{{start_date}}</w:t>
+        <w:t>{{</w:t>
+      </w:r>
+      <w:r>
+        <w:rPr>
+          <w:rFonts w:ascii="Times New Roman" w:hAnsi="Times New Roman"/>
+          <w:bCs/>
+          <w:sz w:val="24"/>
+          <w:szCs w:val="24"/>
+          <w:lang w:bidi="he-IL"/>
+        </w:rPr>
+        <w:t>employee_signature</w:t>
+      </w:r>
+      <w:r>
+        <w:rPr>
+          <w:rFonts w:ascii="Times New Roman" w:hAnsi="Times New Roman"/>
+          <w:bCs/>
+          <w:sz w:val="24"/>
+          <w:szCs w:val="24"/>
+          <w:lang w:bidi="he-IL"/>
+        </w:rPr>
+        <w:t>_date}}</w:t>
       </w:r>
     </w:p>
     <w:bookmarkEnd w:id="0"/>

</xml_diff>

<commit_message>
feature: add the feature update the Contract type about FDC and UDC
</commit_message>
<xml_diff>
--- a/app/static/templates/Employee_template.docx
+++ b/app/static/templates/Employee_template.docx
@@ -835,7 +835,6 @@
     <w:p>
       <w:pPr>
         <w:spacing w:after="0"/>
-        <w:ind w:left="1985" w:hanging="1985"/>
         <w:jc w:val="both"/>
         <w:rPr>
           <w:rFonts w:ascii="Times New Roman" w:hAnsi="Times New Roman"/>
@@ -853,38 +852,7 @@
           <w:szCs w:val="24"/>
           <w:lang w:val="en-US" w:bidi="he-IL"/>
         </w:rPr>
-        <w:t>This contract will begin on</w:t>
-      </w:r>
-      <w:r>
-        <w:rPr>
-          <w:rFonts w:ascii="Times New Roman" w:hAnsi="Times New Roman"/>
-          <w:b/>
-          <w:bCs/>
-          <w:sz w:val="24"/>
-          <w:szCs w:val="24"/>
-          <w:lang w:val="en-US" w:bidi="he-IL"/>
-        </w:rPr>
-        <w:t xml:space="preserve"> </w:t>
-      </w:r>
-      <w:r>
-        <w:rPr>
-          <w:rFonts w:ascii="Times New Roman" w:hAnsi="Times New Roman"/>
-          <w:bCs/>
-          <w:sz w:val="24"/>
-          <w:szCs w:val="24"/>
-          <w:lang w:bidi="he-IL"/>
-        </w:rPr>
-        <w:t>{{start_date}} until {{end_date}}</w:t>
-      </w:r>
-      <w:r>
-        <w:rPr>
-          <w:rFonts w:ascii="Times New Roman" w:hAnsi="Times New Roman"/>
-          <w:bCs/>
-          <w:sz w:val="24"/>
-          <w:szCs w:val="24"/>
-          <w:lang w:val="en-US" w:bidi="he-IL"/>
-        </w:rPr>
-        <w:t>.</w:t>
+        <w:t>{{ contract_duration_sentence }}</w:t>
       </w:r>
     </w:p>
     <w:p>
@@ -10392,25 +10360,6 @@
 </file>
 
 <file path=customXml/item1.xml><?xml version="1.0" encoding="utf-8"?>
-<?mso-contentType ?>
-<FormTemplates xmlns="http://schemas.microsoft.com/sharepoint/v3/contenttype/forms">
-  <Display>DocumentLibraryForm</Display>
-  <Edit>DocumentLibraryForm</Edit>
-  <New>DocumentLibraryForm</New>
-</FormTemplates>
-</file>
-
-<file path=customXml/item2.xml><?xml version="1.0" encoding="utf-8"?>
-<LongProperties xmlns="http://schemas.microsoft.com/office/2006/metadata/longProperties"/>
-</file>
-
-<file path=customXml/item3.xml><?xml version="1.0" encoding="utf-8"?>
-<p:properties xmlns:p="http://schemas.microsoft.com/office/2006/metadata/properties" xmlns:xsi="http://www.w3.org/2001/XMLSchema-instance" xmlns:pc="http://schemas.microsoft.com/office/infopath/2007/PartnerControls">
-  <documentManagement/>
-</p:properties>
-</file>
-
-<file path=customXml/item4.xml><?xml version="1.0" encoding="utf-8"?>
 <ct:contentTypeSchema xmlns:ct="http://schemas.microsoft.com/office/2006/metadata/contentType" xmlns:ma="http://schemas.microsoft.com/office/2006/metadata/properties/metaAttributes" ct:_="" ma:_="" ma:contentTypeName="Document" ma:contentTypeID="0x010100C58144DAA63DD8479E78EE68029AFD13" ma:contentTypeVersion="0" ma:contentTypeDescription="Create a new document." ma:contentTypeScope="" ma:versionID="17578736da139a99f7cb6787f3ddbdeb">
   <xsd:schema xmlns:xsd="http://www.w3.org/2001/XMLSchema" xmlns:xs="http://www.w3.org/2001/XMLSchema" xmlns:p="http://schemas.microsoft.com/office/2006/metadata/properties" targetNamespace="http://schemas.microsoft.com/office/2006/metadata/properties" ma:root="true" ma:fieldsID="0967b7be50301903c78f9c39c6fd9af8">
     <xsd:element name="properties">
@@ -10524,36 +10473,30 @@
 </ct:contentTypeSchema>
 </file>
 
+<file path=customXml/item2.xml><?xml version="1.0" encoding="utf-8"?>
+<p:properties xmlns:p="http://schemas.microsoft.com/office/2006/metadata/properties" xmlns:xsi="http://www.w3.org/2001/XMLSchema-instance" xmlns:pc="http://schemas.microsoft.com/office/infopath/2007/PartnerControls">
+  <documentManagement/>
+</p:properties>
+</file>
+
+<file path=customXml/item3.xml><?xml version="1.0" encoding="utf-8"?>
+<LongProperties xmlns="http://schemas.microsoft.com/office/2006/metadata/longProperties"/>
+</file>
+
+<file path=customXml/item4.xml><?xml version="1.0" encoding="utf-8"?>
+<?mso-contentType ?>
+<FormTemplates xmlns="http://schemas.microsoft.com/sharepoint/v3/contenttype/forms">
+  <Display>DocumentLibraryForm</Display>
+  <Edit>DocumentLibraryForm</Edit>
+  <New>DocumentLibraryForm</New>
+</FormTemplates>
+</file>
+
 <file path=customXml/item5.xml><?xml version="1.0" encoding="utf-8"?>
 <b:Sources xmlns:b="http://schemas.openxmlformats.org/officeDocument/2006/bibliography" xmlns="http://schemas.openxmlformats.org/officeDocument/2006/bibliography" SelectedStyle="\APA.XSL" StyleName="APA"/>
 </file>
 
 <file path=customXml/itemProps1.xml><?xml version="1.0" encoding="utf-8"?>
-<ds:datastoreItem xmlns:ds="http://schemas.openxmlformats.org/officeDocument/2006/customXml" ds:itemID="{7CB6D177-5772-47F9-A65F-14E8F0F831AD}">
-  <ds:schemaRefs>
-    <ds:schemaRef ds:uri="http://schemas.microsoft.com/sharepoint/v3/contenttype/forms"/>
-  </ds:schemaRefs>
-</ds:datastoreItem>
-</file>
-
-<file path=customXml/itemProps2.xml><?xml version="1.0" encoding="utf-8"?>
-<ds:datastoreItem xmlns:ds="http://schemas.openxmlformats.org/officeDocument/2006/customXml" ds:itemID="{DCC1282B-B802-45BE-80CE-75EFCF2E9A13}">
-  <ds:schemaRefs>
-    <ds:schemaRef ds:uri="http://schemas.microsoft.com/office/2006/metadata/longProperties"/>
-  </ds:schemaRefs>
-</ds:datastoreItem>
-</file>
-
-<file path=customXml/itemProps3.xml><?xml version="1.0" encoding="utf-8"?>
-<ds:datastoreItem xmlns:ds="http://schemas.openxmlformats.org/officeDocument/2006/customXml" ds:itemID="{58B23889-8CDB-4960-8629-C4A227948FC8}">
-  <ds:schemaRefs>
-    <ds:schemaRef ds:uri="http://schemas.microsoft.com/office/2006/metadata/properties"/>
-    <ds:schemaRef ds:uri="http://schemas.microsoft.com/office/infopath/2007/PartnerControls"/>
-  </ds:schemaRefs>
-</ds:datastoreItem>
-</file>
-
-<file path=customXml/itemProps4.xml><?xml version="1.0" encoding="utf-8"?>
 <ds:datastoreItem xmlns:ds="http://schemas.openxmlformats.org/officeDocument/2006/customXml" ds:itemID="{1891646A-48FE-45B0-AC32-7BCD9600DC21}">
   <ds:schemaRefs>
     <ds:schemaRef ds:uri="http://schemas.microsoft.com/office/2006/metadata/contentType"/>
@@ -10569,6 +10512,31 @@
 </ds:datastoreItem>
 </file>
 
+<file path=customXml/itemProps2.xml><?xml version="1.0" encoding="utf-8"?>
+<ds:datastoreItem xmlns:ds="http://schemas.openxmlformats.org/officeDocument/2006/customXml" ds:itemID="{58B23889-8CDB-4960-8629-C4A227948FC8}">
+  <ds:schemaRefs>
+    <ds:schemaRef ds:uri="http://schemas.microsoft.com/office/2006/metadata/properties"/>
+    <ds:schemaRef ds:uri="http://schemas.microsoft.com/office/infopath/2007/PartnerControls"/>
+  </ds:schemaRefs>
+</ds:datastoreItem>
+</file>
+
+<file path=customXml/itemProps3.xml><?xml version="1.0" encoding="utf-8"?>
+<ds:datastoreItem xmlns:ds="http://schemas.openxmlformats.org/officeDocument/2006/customXml" ds:itemID="{DCC1282B-B802-45BE-80CE-75EFCF2E9A13}">
+  <ds:schemaRefs>
+    <ds:schemaRef ds:uri="http://schemas.microsoft.com/office/2006/metadata/longProperties"/>
+  </ds:schemaRefs>
+</ds:datastoreItem>
+</file>
+
+<file path=customXml/itemProps4.xml><?xml version="1.0" encoding="utf-8"?>
+<ds:datastoreItem xmlns:ds="http://schemas.openxmlformats.org/officeDocument/2006/customXml" ds:itemID="{7CB6D177-5772-47F9-A65F-14E8F0F831AD}">
+  <ds:schemaRefs>
+    <ds:schemaRef ds:uri="http://schemas.microsoft.com/sharepoint/v3/contenttype/forms"/>
+  </ds:schemaRefs>
+</ds:datastoreItem>
+</file>
+
 <file path=customXml/itemProps5.xml><?xml version="1.0" encoding="utf-8"?>
 <ds:datastoreItem xmlns:ds="http://schemas.openxmlformats.org/officeDocument/2006/customXml" ds:itemID="{46B8C007-83C7-4E38-997A-8310FBED63D7}">
   <ds:schemaRefs>

</xml_diff>